<commit_message>
propuesta con compras y sin delegacion de tareas, faltan detalles
</commit_message>
<xml_diff>
--- a/Propuesta Inicial.docx
+++ b/Propuesta Inicial.docx
@@ -29,7 +29,7 @@
                     <pic:cNvPicPr/>
                   </pic:nvPicPr>
                   <pic:blipFill>
-                    <a:blip r:embed="rId7"/>
+                    <a:blip r:embed="rId8"/>
                     <a:stretch>
                       <a:fillRect/>
                     </a:stretch>
@@ -229,7 +229,13 @@
       </w:r>
       <w:proofErr w:type="spellEnd"/>
       <w:r>
-        <w:t xml:space="preserve"> Fabrica descentralizada.</w:t>
+        <w:t xml:space="preserve"> Fabric</w:t>
+      </w:r>
+      <w:r>
+        <w:t>a</w:t>
+      </w:r>
+      <w:r>
+        <w:t>.</w:t>
       </w:r>
     </w:p>
     <w:p>
@@ -246,16 +252,46 @@
       </w:r>
     </w:p>
     <w:p>
-      <w:pPr>
-        <w:ind w:left="-5"/>
-      </w:pPr>
       <w:proofErr w:type="spellStart"/>
       <w:r>
         <w:t>Velusel</w:t>
       </w:r>
       <w:proofErr w:type="spellEnd"/>
       <w:r>
-        <w:t xml:space="preserve"> es un emprendimiento que se dedica a fabricar y vender velas de soja. Su tarea de fabricación frecuentemente se ve bloqueada por un escaso control del inventario. En primer lugar se trabajará en este punto, para optimizar su gestión del tiempo. Además luego mejorar este aspecto se hará foco en registrar cada producción y sus desvíos respecto al plan original. Esta información será útil para delegar esta tarea de fabricación en otras personas y evaluarlas. </w:t>
+        <w:t xml:space="preserve"> es un emprendimiento que se dedica a fabricar y vender velas de soja</w:t>
+      </w:r>
+      <w:r>
+        <w:t>, aromatizantes y difusores</w:t>
+      </w:r>
+      <w:r>
+        <w:t xml:space="preserve">. </w:t>
+      </w:r>
+      <w:r>
+        <w:t xml:space="preserve">Actualmente tanto las tareas de compras, como la fabricación y la venta la realiza la creadora de este emprendimiento. </w:t>
+      </w:r>
+      <w:r>
+        <w:t xml:space="preserve">El modo en que realiza tanto sus tareas de fabricación como las compras no esta planificado y a veces esto le produce ciertas dificultades. </w:t>
+      </w:r>
+      <w:r>
+        <w:t>Por ejemplo a veces un día de fabricación se ve condicionado por la escasez de algún insumo.</w:t>
+      </w:r>
+      <w:r>
+        <w:t xml:space="preserve"> </w:t>
+      </w:r>
+      <w:r>
+        <w:t xml:space="preserve">Como parte del crecimiento necesita mejorar su organización del tiempo y comenzar a formalizar sus procedimientos para poder </w:t>
+      </w:r>
+      <w:r>
+        <w:t>refinarlos</w:t>
+      </w:r>
+      <w:r>
+        <w:t xml:space="preserve">. </w:t>
+      </w:r>
+      <w:r>
+        <w:t>Nuestra tarea comenzará definiendo junto con el cliente la planificación de su proceso de fabricación y como impactará esto en sus compras.</w:t>
+      </w:r>
+      <w:r>
+        <w:t xml:space="preserve"> Posteriormente basándonos en los nuevos procesos de negocio modelaremos y construiremos la herramienta que lo asista.</w:t>
       </w:r>
     </w:p>
     <w:p>
@@ -276,7 +312,69 @@
         <w:ind w:left="-5"/>
       </w:pPr>
       <w:r>
-        <w:t xml:space="preserve">El objetivo principal es poder ayudar a Valeria la persona que lleva adelante este proyecto para que pueda enfocarse en la generación de nuevos productos y en las tareas de venta. Estas ventas por ahora son solo minorista a consumidor final, pero su intención es también incursionar en la venta al por mayor. </w:t>
+        <w:t xml:space="preserve">El objetivo general es evitar los </w:t>
+      </w:r>
+      <w:r>
+        <w:t>inconvenientes</w:t>
+      </w:r>
+      <w:r>
+        <w:t xml:space="preserve"> que s</w:t>
+      </w:r>
+      <w:r>
+        <w:t>e d</w:t>
+      </w:r>
+      <w:r>
+        <w:t xml:space="preserve">an al momento de fabricar las velas </w:t>
+      </w:r>
+      <w:r>
+        <w:t>o</w:t>
+      </w:r>
+      <w:r>
+        <w:t xml:space="preserve"> los demás productos que elabora </w:t>
+      </w:r>
+      <w:proofErr w:type="spellStart"/>
+      <w:r>
+        <w:t>Velusel</w:t>
+      </w:r>
+      <w:proofErr w:type="spellEnd"/>
+      <w:r>
+        <w:t xml:space="preserve"> y que se podrían evitar</w:t>
+      </w:r>
+      <w:r>
+        <w:t xml:space="preserve">. Para </w:t>
+      </w:r>
+      <w:r>
+        <w:t xml:space="preserve">afrontar este desafío </w:t>
+      </w:r>
+      <w:r>
+        <w:t>es conveniente</w:t>
+      </w:r>
+      <w:r>
+        <w:t xml:space="preserve"> que la fabricación sea una actividad planeada con anticipación para </w:t>
+      </w:r>
+      <w:r>
+        <w:t>que al momento</w:t>
+      </w:r>
+      <w:r>
+        <w:t xml:space="preserve"> de comenzarla </w:t>
+      </w:r>
+      <w:r>
+        <w:t>el cliente pueda estar tranquilo de que el procedimiento se podrá completar.</w:t>
+      </w:r>
+      <w:r>
+        <w:t xml:space="preserve"> Para poder dar esta seguridad a</w:t>
+      </w:r>
+      <w:r>
+        <w:t xml:space="preserve"> </w:t>
+      </w:r>
+      <w:r>
+        <w:t>l</w:t>
+      </w:r>
+      <w:r>
+        <w:t>a</w:t>
+      </w:r>
+      <w:r>
+        <w:t xml:space="preserve"> cliente el mismo tiene que conocer y registrar su inventario de insumos esto permitirá organizar mejor las compras de los mismos. </w:t>
       </w:r>
     </w:p>
     <w:p>
@@ -301,7 +399,21 @@
         <w:ind w:left="-5"/>
       </w:pPr>
       <w:r>
-        <w:t>Es necesario que se pueda administrar el catalogo de productos, así como también los requisitos para fabricar cada uno de ellos. Hay que tener en cuenta los materiales que se necesitan para fabricar cada uno de los productos y también las aclaraciones pertinentes que sean necesarias para distintos tipos de productos. También es importante registrar el movimientos de materiales, tanto al momento de la recepción de las compras, como de su traspaso al fabricante y su posterior devolución por parte del mismo. Al momento de recibir los productos resultantes de la fabricación es necesario actualizar el stock de la tienda.</w:t>
+        <w:t xml:space="preserve">Para poder satisfacer los objetivos descriptos en el párrafo anterior el sistema incorporará diversas funcionalidades. Permitirá gestionar el catalogo de productos que fabrica </w:t>
+      </w:r>
+      <w:proofErr w:type="spellStart"/>
+      <w:r>
+        <w:t>Velusel</w:t>
+      </w:r>
+      <w:proofErr w:type="spellEnd"/>
+      <w:r>
+        <w:t>. Para poder comprender como se fabrica será necesario registrar la receta para elaborar cada producto ya que en ellas se registra los insumos y las etapas en que se fabrica (Algunos productos necesitan un tiempo de reposo luego de fabricados para poder venderlos)</w:t>
+      </w:r>
+      <w:r>
+        <w:t>.</w:t>
+      </w:r>
+      <w:r>
+        <w:t xml:space="preserve"> </w:t>
       </w:r>
     </w:p>
     <w:p>
@@ -310,7 +422,13 @@
         <w:ind w:left="-5"/>
       </w:pPr>
       <w:r>
-        <w:t>Cuando se genere una orden de fabricación el encargado definirá los productos resultantes que se quieren obtener y el sistema deberá calcular los totales de los materiales necesario. También deberá evaluar si se dispone de los mismos cuando el encargado intente confirmar dicha orden y enviarla a producción. Posteriormente cuando el fabricante notifique que su producción ya está lista para ser entregada se verificará la cantidad y calidad de los productos; y se generará un reporte para evaluar su trabajo.</w:t>
+        <w:t>Se pide también que el sistema ayude a planificar las compras, t</w:t>
+      </w:r>
+      <w:r>
+        <w:t>ambién es importante registrar el movimientos de materiales, tanto al momento de la recepción de las compras, como</w:t>
+      </w:r>
+      <w:r>
+        <w:t xml:space="preserve"> luego en su transformación.</w:t>
       </w:r>
     </w:p>
     <w:p>
@@ -319,43 +437,29 @@
         <w:ind w:left="-5"/>
       </w:pPr>
       <w:r>
-        <w:t>Por ultimo es importante tener en cuenta que algunos productos deben guardarse por un tiempo antes de poder estar listos para la venta</w:t>
-      </w:r>
-      <w:r>
-        <w:t xml:space="preserve">. Cuando los productos estén listos para la venta entonces se publicarán en la tienda. (Posible integración con alguna API de una tienda online, </w:t>
+        <w:t xml:space="preserve">En esta etapa el sistema concluye su trabajo cuando se obtienen los productos terminados y listos para la venta. En una segunda etapa, a definir si será parte del trabajo de este año o no, se implementará la integración con algún sistema de venta o tienda online como por ejemplo </w:t>
       </w:r>
       <w:proofErr w:type="spellStart"/>
       <w:r>
-        <w:t>ej</w:t>
+        <w:t>TiendaNube</w:t>
       </w:r>
       <w:proofErr w:type="spellEnd"/>
       <w:r>
-        <w:t xml:space="preserve">: </w:t>
+        <w:t xml:space="preserve">, </w:t>
       </w:r>
       <w:proofErr w:type="spellStart"/>
       <w:r>
-        <w:t>TiendaNube</w:t>
+        <w:t>Shopify</w:t>
       </w:r>
       <w:proofErr w:type="spellEnd"/>
       <w:r>
-        <w:t xml:space="preserve">, </w:t>
+        <w:t xml:space="preserve"> o </w:t>
       </w:r>
       <w:proofErr w:type="spellStart"/>
       <w:r>
-        <w:t>Shopify</w:t>
+        <w:t>MercadoShops</w:t>
       </w:r>
       <w:proofErr w:type="spellEnd"/>
-      <w:r>
-        <w:t xml:space="preserve">, </w:t>
-      </w:r>
-      <w:proofErr w:type="spellStart"/>
-      <w:r>
-        <w:t>MercadoShops</w:t>
-      </w:r>
-      <w:proofErr w:type="spellEnd"/>
-      <w:r>
-        <w:t>)</w:t>
-      </w:r>
     </w:p>
     <w:p>
       <w:r>
@@ -381,13 +485,23 @@
       </w:pPr>
       <w:r>
         <w:lastRenderedPageBreak/>
-        <w:t xml:space="preserve">El principal proceso de negocio involucrado es la Fabricación. Además ya que calcula los materiales necesarios y que es posible que no </w:t>
-      </w:r>
-      <w:r>
-        <w:t>haya la cantidad suficiente de ellos en el inventario esto también puede ayudar a realizar las compras adecuadas.</w:t>
-      </w:r>
-      <w:r>
-        <w:t xml:space="preserve"> </w:t>
+        <w:t xml:space="preserve">El principal proceso de negocio involucrado es la </w:t>
+      </w:r>
+      <w:r>
+        <w:rPr>
+          <w:b/>
+          <w:bCs/>
+        </w:rPr>
+        <w:t>Fabricación</w:t>
+      </w:r>
+      <w:r>
+        <w:t xml:space="preserve"> tanto la planificación del mismo como registrar sus avances. Este proceso inicia cuando el encargado proyecta comenzar a elaborar en una fecha sugerida cierta cantidad de cada producto que se quiere poner en venta. Este plan se confirmará cuando se cuente con todos los elementos adecuados, hasta entonces será un prospecto y será tarea de compras asegurar</w:t>
+      </w:r>
+      <w:r>
+        <w:t xml:space="preserve"> la disponibilidad de los mismos para poder confirmar dicho plan. En caso contrario se podrá optar por reprogramar la fecha o dividir</w:t>
+      </w:r>
+      <w:r>
+        <w:t>lo en dos partes una con lo que ya se dispone de materiales y lo restante se puede trasladar a un plan nuevo o a otro plan ya existente.</w:t>
       </w:r>
     </w:p>
     <w:p>
@@ -395,7 +509,17 @@
         <w:ind w:left="-5"/>
       </w:pPr>
       <w:r>
-        <w:t>Por ultimo si se encarga de actualizar el stock de la tienda online puede ayudar en forma indirecta al proceso de ventas.</w:t>
+        <w:t xml:space="preserve">El proceso de </w:t>
+      </w:r>
+      <w:r>
+        <w:rPr>
+          <w:b/>
+          <w:bCs/>
+        </w:rPr>
+        <w:t>Compras</w:t>
+      </w:r>
+      <w:r>
+        <w:t xml:space="preserve"> se guiará por los objetivos y fechas propuestos por los planes de fabricación.</w:t>
       </w:r>
     </w:p>
     <w:p>
@@ -415,6 +539,19 @@
       <w:pPr>
         <w:spacing w:line="259" w:lineRule="auto"/>
       </w:pPr>
+    </w:p>
+    <w:p>
+      <w:pPr>
+        <w:spacing w:line="259" w:lineRule="auto"/>
+      </w:pPr>
+      <w:r>
+        <w:t>La informa</w:t>
+      </w:r>
+    </w:p>
+    <w:p>
+      <w:pPr>
+        <w:spacing w:line="259" w:lineRule="auto"/>
+      </w:pPr>
       <w:r>
         <w:t>El principal valor agregado es general información certera y adecuada para que el fabricante reciba los materiales adecuados para poder realizar la producción que se le encargue sin contratiempos.</w:t>
       </w:r>
@@ -428,15 +565,32 @@
       </w:r>
       <w:r>
         <w:t>se sabrá cuales son las compras correctas que se deben realizar para poder realizar las tareas de fabricación mencionadas anteriormente.</w:t>
+      </w:r>
+    </w:p>
+    <w:p/>
+    <w:p/>
+    <w:p/>
+    <w:p>
+      <w:r>
+        <w:t>¡”#$%&amp;/()=)(/&amp;%$#”</w:t>
+      </w:r>
+    </w:p>
+    <w:p>
+      <w:pPr>
+        <w:spacing w:line="259" w:lineRule="auto"/>
+        <w:ind w:left="-5"/>
+      </w:pPr>
+      <w:r>
+        <w:t>Cuando se genere una orden de fabricación el encargado definirá los productos resultantes que se quieren obtener y el sistema deberá calcular los totales de los materiales necesario. También deberá evaluar si se dispone de los mismos cuando el encargado intente confirmar dicha orden y enviarla a producción. Posteriormente cuando el fabricante notifique que su producción ya está lista para ser entregada se verificará la cantidad y calidad de los productos; y se generará un reporte para evaluar su trabajo.</w:t>
       </w:r>
     </w:p>
     <w:p/>
     <w:sectPr>
-      <w:headerReference w:type="even" r:id="rId8"/>
-      <w:headerReference w:type="default" r:id="rId9"/>
-      <w:footerReference w:type="even" r:id="rId10"/>
-      <w:footerReference w:type="default" r:id="rId11"/>
-      <w:footerReference w:type="first" r:id="rId12"/>
+      <w:headerReference w:type="even" r:id="rId9"/>
+      <w:headerReference w:type="default" r:id="rId10"/>
+      <w:footerReference w:type="even" r:id="rId11"/>
+      <w:footerReference w:type="default" r:id="rId12"/>
+      <w:footerReference w:type="first" r:id="rId13"/>
       <w:pgSz w:w="11906" w:h="16838"/>
       <w:pgMar w:top="1417" w:right="1701" w:bottom="1417" w:left="1701" w:header="708" w:footer="708" w:gutter="0"/>
       <w:cols w:space="708"/>
@@ -1081,6 +1235,126 @@
     </w:r>
   </w:p>
 </w:hdr>
+</file>
+
+<file path=word/numbering.xml><?xml version="1.0" encoding="utf-8"?>
+<w:numbering xmlns:wpc="http://schemas.microsoft.com/office/word/2010/wordprocessingCanvas" xmlns:cx="http://schemas.microsoft.com/office/drawing/2014/chartex" xmlns:cx1="http://schemas.microsoft.com/office/drawing/2015/9/8/chartex" xmlns:cx2="http://schemas.microsoft.com/office/drawing/2015/10/21/chartex" xmlns:cx3="http://schemas.microsoft.com/office/drawing/2016/5/9/chartex" xmlns:cx4="http://schemas.microsoft.com/office/drawing/2016/5/10/chartex" xmlns:cx5="http://schemas.microsoft.com/office/drawing/2016/5/11/chartex" xmlns:cx6="http://schemas.microsoft.com/office/drawing/2016/5/12/chartex" xmlns:cx7="http://schemas.microsoft.com/office/drawing/2016/5/13/chartex" xmlns:cx8="http://schemas.microsoft.com/office/drawing/2016/5/14/chartex" xmlns:mc="http://schemas.openxmlformats.org/markup-compatibility/2006" xmlns:aink="http://schemas.microsoft.com/office/drawing/2016/ink" xmlns:am3d="http://schemas.microsoft.com/office/drawing/2017/model3d" xmlns:o="urn:schemas-microsoft-com:office:office" xmlns:r="http://schemas.openxmlformats.org/officeDocument/2006/relationships" xmlns:m="http://schemas.openxmlformats.org/officeDocument/2006/math" xmlns:v="urn:schemas-microsoft-com:vml" xmlns:wp14="http://schemas.microsoft.com/office/word/2010/wordprocessingDrawing" xmlns:wp="http://schemas.openxmlformats.org/drawingml/2006/wordprocessingDrawing" xmlns:w10="urn:schemas-microsoft-com:office:word" xmlns:w="http://schemas.openxmlformats.org/wordprocessingml/2006/main" xmlns:w14="http://schemas.microsoft.com/office/word/2010/wordml" xmlns:w15="http://schemas.microsoft.com/office/word/2012/wordml" xmlns:w16cex="http://schemas.microsoft.com/office/word/2018/wordml/cex" xmlns:w16cid="http://schemas.microsoft.com/office/word/2016/wordml/cid" xmlns:w16="http://schemas.microsoft.com/office/word/2018/wordml" xmlns:w16se="http://schemas.microsoft.com/office/word/2015/wordml/symex" xmlns:wpg="http://schemas.microsoft.com/office/word/2010/wordprocessingGroup" xmlns:wpi="http://schemas.microsoft.com/office/word/2010/wordprocessingInk" xmlns:wne="http://schemas.microsoft.com/office/word/2006/wordml" xmlns:wps="http://schemas.microsoft.com/office/word/2010/wordprocessingShape" mc:Ignorable="w14 w15 w16se w16cid w16 w16cex wp14">
+  <w:abstractNum w:abstractNumId="0" w15:restartNumberingAfterBreak="0">
+    <w:nsid w:val="30DD420D"/>
+    <w:multiLevelType w:val="hybridMultilevel"/>
+    <w:tmpl w:val="93709FC6"/>
+    <w:lvl w:ilvl="0" w:tplc="D3248E46">
+      <w:numFmt w:val="bullet"/>
+      <w:lvlText w:val=""/>
+      <w:lvlJc w:val="left"/>
+      <w:pPr>
+        <w:ind w:left="355" w:hanging="360"/>
+      </w:pPr>
+      <w:rPr>
+        <w:rFonts w:ascii="Symbol" w:eastAsiaTheme="minorHAnsi" w:hAnsi="Symbol" w:cstheme="minorBidi" w:hint="default"/>
+      </w:rPr>
+    </w:lvl>
+    <w:lvl w:ilvl="1" w:tplc="040A0003" w:tentative="1">
+      <w:start w:val="1"/>
+      <w:numFmt w:val="bullet"/>
+      <w:lvlText w:val="o"/>
+      <w:lvlJc w:val="left"/>
+      <w:pPr>
+        <w:ind w:left="1075" w:hanging="360"/>
+      </w:pPr>
+      <w:rPr>
+        <w:rFonts w:ascii="Courier New" w:hAnsi="Courier New" w:cs="Courier New" w:hint="default"/>
+      </w:rPr>
+    </w:lvl>
+    <w:lvl w:ilvl="2" w:tplc="040A0005" w:tentative="1">
+      <w:start w:val="1"/>
+      <w:numFmt w:val="bullet"/>
+      <w:lvlText w:val=""/>
+      <w:lvlJc w:val="left"/>
+      <w:pPr>
+        <w:ind w:left="1795" w:hanging="360"/>
+      </w:pPr>
+      <w:rPr>
+        <w:rFonts w:ascii="Wingdings" w:hAnsi="Wingdings" w:hint="default"/>
+      </w:rPr>
+    </w:lvl>
+    <w:lvl w:ilvl="3" w:tplc="040A0001" w:tentative="1">
+      <w:start w:val="1"/>
+      <w:numFmt w:val="bullet"/>
+      <w:lvlText w:val=""/>
+      <w:lvlJc w:val="left"/>
+      <w:pPr>
+        <w:ind w:left="2515" w:hanging="360"/>
+      </w:pPr>
+      <w:rPr>
+        <w:rFonts w:ascii="Symbol" w:hAnsi="Symbol" w:hint="default"/>
+      </w:rPr>
+    </w:lvl>
+    <w:lvl w:ilvl="4" w:tplc="040A0003" w:tentative="1">
+      <w:start w:val="1"/>
+      <w:numFmt w:val="bullet"/>
+      <w:lvlText w:val="o"/>
+      <w:lvlJc w:val="left"/>
+      <w:pPr>
+        <w:ind w:left="3235" w:hanging="360"/>
+      </w:pPr>
+      <w:rPr>
+        <w:rFonts w:ascii="Courier New" w:hAnsi="Courier New" w:cs="Courier New" w:hint="default"/>
+      </w:rPr>
+    </w:lvl>
+    <w:lvl w:ilvl="5" w:tplc="040A0005" w:tentative="1">
+      <w:start w:val="1"/>
+      <w:numFmt w:val="bullet"/>
+      <w:lvlText w:val=""/>
+      <w:lvlJc w:val="left"/>
+      <w:pPr>
+        <w:ind w:left="3955" w:hanging="360"/>
+      </w:pPr>
+      <w:rPr>
+        <w:rFonts w:ascii="Wingdings" w:hAnsi="Wingdings" w:hint="default"/>
+      </w:rPr>
+    </w:lvl>
+    <w:lvl w:ilvl="6" w:tplc="040A0001" w:tentative="1">
+      <w:start w:val="1"/>
+      <w:numFmt w:val="bullet"/>
+      <w:lvlText w:val=""/>
+      <w:lvlJc w:val="left"/>
+      <w:pPr>
+        <w:ind w:left="4675" w:hanging="360"/>
+      </w:pPr>
+      <w:rPr>
+        <w:rFonts w:ascii="Symbol" w:hAnsi="Symbol" w:hint="default"/>
+      </w:rPr>
+    </w:lvl>
+    <w:lvl w:ilvl="7" w:tplc="040A0003" w:tentative="1">
+      <w:start w:val="1"/>
+      <w:numFmt w:val="bullet"/>
+      <w:lvlText w:val="o"/>
+      <w:lvlJc w:val="left"/>
+      <w:pPr>
+        <w:ind w:left="5395" w:hanging="360"/>
+      </w:pPr>
+      <w:rPr>
+        <w:rFonts w:ascii="Courier New" w:hAnsi="Courier New" w:cs="Courier New" w:hint="default"/>
+      </w:rPr>
+    </w:lvl>
+    <w:lvl w:ilvl="8" w:tplc="040A0005" w:tentative="1">
+      <w:start w:val="1"/>
+      <w:numFmt w:val="bullet"/>
+      <w:lvlText w:val=""/>
+      <w:lvlJc w:val="left"/>
+      <w:pPr>
+        <w:ind w:left="6115" w:hanging="360"/>
+      </w:pPr>
+      <w:rPr>
+        <w:rFonts w:ascii="Wingdings" w:hAnsi="Wingdings" w:hint="default"/>
+      </w:rPr>
+    </w:lvl>
+  </w:abstractNum>
+  <w:num w:numId="1">
+    <w:abstractNumId w:val="0"/>
+  </w:num>
+</w:numbering>
 </file>
 
 <file path=word/styles.xml><?xml version="1.0" encoding="utf-8"?>
@@ -1555,6 +1829,17 @@
     <w:unhideWhenUsed/>
     <w:rsid w:val="00E47A39"/>
   </w:style>
+  <w:style w:type="paragraph" w:styleId="Prrafodelista">
+    <w:name w:val="List Paragraph"/>
+    <w:basedOn w:val="Normal"/>
+    <w:uiPriority w:val="34"/>
+    <w:qFormat/>
+    <w:rsid w:val="000E09F8"/>
+    <w:pPr>
+      <w:ind w:left="720"/>
+      <w:contextualSpacing/>
+    </w:pPr>
+  </w:style>
 </w:styles>
 </file>
 

</xml_diff>

<commit_message>
propuesta enviada a uaiUltra
</commit_message>
<xml_diff>
--- a/Propuesta Inicial.docx
+++ b/Propuesta Inicial.docx
@@ -3,9 +3,17 @@
 <w:document xmlns:wpc="http://schemas.microsoft.com/office/word/2010/wordprocessingCanvas" xmlns:cx="http://schemas.microsoft.com/office/drawing/2014/chartex" xmlns:cx1="http://schemas.microsoft.com/office/drawing/2015/9/8/chartex" xmlns:cx2="http://schemas.microsoft.com/office/drawing/2015/10/21/chartex" xmlns:cx3="http://schemas.microsoft.com/office/drawing/2016/5/9/chartex" xmlns:cx4="http://schemas.microsoft.com/office/drawing/2016/5/10/chartex" xmlns:cx5="http://schemas.microsoft.com/office/drawing/2016/5/11/chartex" xmlns:cx6="http://schemas.microsoft.com/office/drawing/2016/5/12/chartex" xmlns:cx7="http://schemas.microsoft.com/office/drawing/2016/5/13/chartex" xmlns:cx8="http://schemas.microsoft.com/office/drawing/2016/5/14/chartex" xmlns:mc="http://schemas.openxmlformats.org/markup-compatibility/2006" xmlns:aink="http://schemas.microsoft.com/office/drawing/2016/ink" xmlns:am3d="http://schemas.microsoft.com/office/drawing/2017/model3d" xmlns:o="urn:schemas-microsoft-com:office:office" xmlns:r="http://schemas.openxmlformats.org/officeDocument/2006/relationships" xmlns:m="http://schemas.openxmlformats.org/officeDocument/2006/math" xmlns:v="urn:schemas-microsoft-com:vml" xmlns:wp14="http://schemas.microsoft.com/office/word/2010/wordprocessingDrawing" xmlns:wp="http://schemas.openxmlformats.org/drawingml/2006/wordprocessingDrawing" xmlns:w10="urn:schemas-microsoft-com:office:word" xmlns:w="http://schemas.openxmlformats.org/wordprocessingml/2006/main" xmlns:w14="http://schemas.microsoft.com/office/word/2010/wordml" xmlns:w15="http://schemas.microsoft.com/office/word/2012/wordml" xmlns:w16cex="http://schemas.microsoft.com/office/word/2018/wordml/cex" xmlns:w16cid="http://schemas.microsoft.com/office/word/2016/wordml/cid" xmlns:w16="http://schemas.microsoft.com/office/word/2018/wordml" xmlns:w16se="http://schemas.microsoft.com/office/word/2015/wordml/symex" xmlns:wpg="http://schemas.microsoft.com/office/word/2010/wordprocessingGroup" xmlns:wpi="http://schemas.microsoft.com/office/word/2010/wordprocessingInk" xmlns:wne="http://schemas.microsoft.com/office/word/2006/wordml" xmlns:wps="http://schemas.microsoft.com/office/word/2010/wordprocessingShape" mc:Ignorable="w14 w15 w16se w16cid w16 w16cex wp14">
   <w:body>
     <w:p>
+      <w:pPr>
+        <w:rPr>
+          <w:sz w:val="22"/>
+          <w:szCs w:val="22"/>
+        </w:rPr>
+      </w:pPr>
       <w:r>
         <w:rPr>
           <w:noProof/>
+          <w:sz w:val="22"/>
+          <w:szCs w:val="22"/>
         </w:rPr>
         <w:drawing>
           <wp:anchor distT="0" distB="0" distL="114300" distR="114300" simplePos="0" relativeHeight="251659264" behindDoc="0" locked="0" layoutInCell="1" allowOverlap="1" wp14:anchorId="2FBAC885" wp14:editId="215EA05F">
@@ -53,6 +61,10 @@
         </w:drawing>
       </w:r>
       <w:r>
+        <w:rPr>
+          <w:sz w:val="22"/>
+          <w:szCs w:val="22"/>
+        </w:rPr>
         <w:br w:type="page"/>
       </w:r>
     </w:p>
@@ -60,10 +72,15 @@
       <w:pPr>
         <w:spacing w:after="314" w:line="259" w:lineRule="auto"/>
         <w:jc w:val="center"/>
-      </w:pPr>
-      <w:r>
-        <w:rPr>
-          <w:sz w:val="56"/>
+        <w:rPr>
+          <w:sz w:val="22"/>
+          <w:szCs w:val="22"/>
+        </w:rPr>
+      </w:pPr>
+      <w:r>
+        <w:rPr>
+          <w:sz w:val="52"/>
+          <w:szCs w:val="22"/>
         </w:rPr>
         <w:lastRenderedPageBreak/>
         <w:t>Trabajo de Campo 1</w:t>
@@ -73,15 +90,15 @@
       <w:pPr>
         <w:jc w:val="center"/>
         <w:rPr>
-          <w:sz w:val="72"/>
-          <w:szCs w:val="72"/>
+          <w:sz w:val="56"/>
+          <w:szCs w:val="56"/>
         </w:rPr>
       </w:pPr>
       <w:proofErr w:type="spellStart"/>
       <w:r>
         <w:rPr>
-          <w:sz w:val="72"/>
-          <w:szCs w:val="72"/>
+          <w:sz w:val="56"/>
+          <w:szCs w:val="56"/>
         </w:rPr>
         <w:t>Velusel</w:t>
       </w:r>
@@ -90,11 +107,19 @@
     <w:p>
       <w:pPr>
         <w:jc w:val="center"/>
+        <w:rPr>
+          <w:sz w:val="22"/>
+          <w:szCs w:val="22"/>
+        </w:rPr>
       </w:pPr>
     </w:p>
     <w:p>
       <w:pPr>
         <w:jc w:val="center"/>
+        <w:rPr>
+          <w:sz w:val="22"/>
+          <w:szCs w:val="22"/>
+        </w:rPr>
       </w:pPr>
     </w:p>
     <w:p>
@@ -102,11 +127,16 @@
         <w:spacing w:line="259" w:lineRule="auto"/>
         <w:ind w:right="6"/>
         <w:jc w:val="center"/>
+        <w:rPr>
+          <w:sz w:val="22"/>
+          <w:szCs w:val="22"/>
+        </w:rPr>
       </w:pPr>
       <w:r>
         <w:rPr>
           <w:color w:val="2E74B5"/>
-          <w:sz w:val="32"/>
+          <w:sz w:val="28"/>
+          <w:szCs w:val="22"/>
         </w:rPr>
         <w:t>Resumen de proyecto</w:t>
       </w:r>
@@ -117,6 +147,8 @@
         <w:ind w:left="-5"/>
         <w:rPr>
           <w:b/>
+          <w:sz w:val="22"/>
+          <w:szCs w:val="22"/>
         </w:rPr>
       </w:pPr>
     </w:p>
@@ -124,10 +156,16 @@
       <w:pPr>
         <w:spacing w:after="158" w:line="259" w:lineRule="auto"/>
         <w:ind w:left="-5"/>
+        <w:rPr>
+          <w:sz w:val="22"/>
+          <w:szCs w:val="22"/>
+        </w:rPr>
       </w:pPr>
       <w:r>
         <w:rPr>
           <w:b/>
+          <w:sz w:val="22"/>
+          <w:szCs w:val="22"/>
         </w:rPr>
         <w:t>Apellido y Nombre: Saavedra Lucas Emanuel</w:t>
       </w:r>
@@ -136,10 +174,16 @@
       <w:pPr>
         <w:spacing w:after="158" w:line="259" w:lineRule="auto"/>
         <w:ind w:left="-5"/>
+        <w:rPr>
+          <w:sz w:val="22"/>
+          <w:szCs w:val="22"/>
+        </w:rPr>
       </w:pPr>
       <w:r>
         <w:rPr>
           <w:b/>
+          <w:sz w:val="22"/>
+          <w:szCs w:val="22"/>
         </w:rPr>
         <w:t>Documento: 34211365</w:t>
       </w:r>
@@ -148,10 +192,16 @@
       <w:pPr>
         <w:spacing w:after="158" w:line="259" w:lineRule="auto"/>
         <w:ind w:left="-5"/>
+        <w:rPr>
+          <w:sz w:val="22"/>
+          <w:szCs w:val="22"/>
+        </w:rPr>
       </w:pPr>
       <w:r>
         <w:rPr>
           <w:b/>
+          <w:sz w:val="22"/>
+          <w:szCs w:val="22"/>
         </w:rPr>
         <w:t xml:space="preserve">Profesor: Gastón </w:t>
       </w:r>
@@ -159,6 +209,8 @@
       <w:r>
         <w:rPr>
           <w:b/>
+          <w:sz w:val="22"/>
+          <w:szCs w:val="22"/>
         </w:rPr>
         <w:t>Weingand</w:t>
       </w:r>
@@ -168,10 +220,16 @@
       <w:pPr>
         <w:spacing w:after="158" w:line="259" w:lineRule="auto"/>
         <w:ind w:left="-5"/>
+        <w:rPr>
+          <w:sz w:val="22"/>
+          <w:szCs w:val="22"/>
+        </w:rPr>
       </w:pPr>
       <w:r>
         <w:rPr>
           <w:b/>
+          <w:sz w:val="22"/>
+          <w:szCs w:val="22"/>
         </w:rPr>
         <w:t>Campus: Sede Norte</w:t>
       </w:r>
@@ -180,27 +238,48 @@
       <w:pPr>
         <w:spacing w:after="158" w:line="259" w:lineRule="auto"/>
         <w:ind w:left="-5"/>
+        <w:rPr>
+          <w:sz w:val="22"/>
+          <w:szCs w:val="22"/>
+        </w:rPr>
       </w:pPr>
       <w:r>
         <w:rPr>
           <w:b/>
+          <w:sz w:val="22"/>
+          <w:szCs w:val="22"/>
         </w:rPr>
         <w:t>Fecha:  de abril de 2021</w:t>
       </w:r>
     </w:p>
     <w:p>
-      <w:r>
+      <w:pPr>
+        <w:rPr>
+          <w:sz w:val="22"/>
+          <w:szCs w:val="22"/>
+        </w:rPr>
+      </w:pPr>
+      <w:r>
+        <w:rPr>
+          <w:sz w:val="22"/>
+          <w:szCs w:val="22"/>
+        </w:rPr>
         <w:br w:type="page"/>
       </w:r>
     </w:p>
     <w:p>
       <w:pPr>
         <w:spacing w:line="259" w:lineRule="auto"/>
+        <w:rPr>
+          <w:sz w:val="22"/>
+          <w:szCs w:val="22"/>
+        </w:rPr>
       </w:pPr>
       <w:r>
         <w:rPr>
           <w:color w:val="2E74B5"/>
-          <w:sz w:val="32"/>
+          <w:sz w:val="28"/>
+          <w:szCs w:val="22"/>
         </w:rPr>
         <w:lastRenderedPageBreak/>
         <w:t xml:space="preserve">Propuesta de Proyecto </w:t>
@@ -210,11 +289,15 @@
       <w:pPr>
         <w:spacing w:before="240" w:line="259" w:lineRule="auto"/>
         <w:ind w:left="-5"/>
+        <w:rPr>
+          <w:sz w:val="22"/>
+          <w:szCs w:val="22"/>
+        </w:rPr>
       </w:pPr>
       <w:r>
         <w:rPr>
           <w:color w:val="2E74B5"/>
-          <w:sz w:val="26"/>
+          <w:szCs w:val="22"/>
         </w:rPr>
         <w:t xml:space="preserve">Título del proyecto:  </w:t>
       </w:r>
@@ -222,19 +305,39 @@
     <w:p>
       <w:pPr>
         <w:ind w:left="-5"/>
+        <w:rPr>
+          <w:sz w:val="22"/>
+          <w:szCs w:val="22"/>
+        </w:rPr>
       </w:pPr>
       <w:proofErr w:type="spellStart"/>
       <w:r>
+        <w:rPr>
+          <w:sz w:val="22"/>
+          <w:szCs w:val="22"/>
+        </w:rPr>
         <w:t>Velusel</w:t>
       </w:r>
       <w:proofErr w:type="spellEnd"/>
       <w:r>
+        <w:rPr>
+          <w:sz w:val="22"/>
+          <w:szCs w:val="22"/>
+        </w:rPr>
         <w:t xml:space="preserve"> Fabric</w:t>
       </w:r>
       <w:r>
+        <w:rPr>
+          <w:sz w:val="22"/>
+          <w:szCs w:val="22"/>
+        </w:rPr>
         <w:t>a</w:t>
       </w:r>
       <w:r>
+        <w:rPr>
+          <w:sz w:val="22"/>
+          <w:szCs w:val="22"/>
+        </w:rPr>
         <w:t>.</w:t>
       </w:r>
     </w:p>
@@ -242,55 +345,117 @@
       <w:pPr>
         <w:spacing w:before="240" w:line="259" w:lineRule="auto"/>
         <w:ind w:left="-5"/>
+        <w:rPr>
+          <w:sz w:val="22"/>
+          <w:szCs w:val="22"/>
+        </w:rPr>
       </w:pPr>
       <w:r>
         <w:rPr>
           <w:color w:val="2E74B5"/>
-          <w:sz w:val="26"/>
+          <w:szCs w:val="22"/>
         </w:rPr>
         <w:t xml:space="preserve">Resumen: </w:t>
       </w:r>
     </w:p>
     <w:p>
+      <w:pPr>
+        <w:rPr>
+          <w:sz w:val="22"/>
+          <w:szCs w:val="22"/>
+        </w:rPr>
+      </w:pPr>
       <w:proofErr w:type="spellStart"/>
       <w:r>
+        <w:rPr>
+          <w:sz w:val="22"/>
+          <w:szCs w:val="22"/>
+        </w:rPr>
         <w:t>Velusel</w:t>
       </w:r>
       <w:proofErr w:type="spellEnd"/>
       <w:r>
+        <w:rPr>
+          <w:sz w:val="22"/>
+          <w:szCs w:val="22"/>
+        </w:rPr>
         <w:t xml:space="preserve"> es un emprendimiento que se dedica a fabricar y vender velas de soja</w:t>
       </w:r>
       <w:r>
+        <w:rPr>
+          <w:sz w:val="22"/>
+          <w:szCs w:val="22"/>
+        </w:rPr>
         <w:t>, aromatizantes y difusores</w:t>
       </w:r>
       <w:r>
+        <w:rPr>
+          <w:sz w:val="22"/>
+          <w:szCs w:val="22"/>
+        </w:rPr>
         <w:t xml:space="preserve">. </w:t>
       </w:r>
       <w:r>
+        <w:rPr>
+          <w:sz w:val="22"/>
+          <w:szCs w:val="22"/>
+        </w:rPr>
         <w:t xml:space="preserve">Actualmente tanto las tareas de compras, como la fabricación y la venta la realiza la creadora de este emprendimiento. </w:t>
       </w:r>
       <w:r>
+        <w:rPr>
+          <w:sz w:val="22"/>
+          <w:szCs w:val="22"/>
+        </w:rPr>
         <w:t xml:space="preserve">El modo en que realiza tanto sus tareas de fabricación como las compras no esta planificado y a veces esto le produce ciertas dificultades. </w:t>
       </w:r>
       <w:r>
+        <w:rPr>
+          <w:sz w:val="22"/>
+          <w:szCs w:val="22"/>
+        </w:rPr>
         <w:t>Por ejemplo a veces un día de fabricación se ve condicionado por la escasez de algún insumo.</w:t>
       </w:r>
       <w:r>
+        <w:rPr>
+          <w:sz w:val="22"/>
+          <w:szCs w:val="22"/>
+        </w:rPr>
         <w:t xml:space="preserve"> </w:t>
       </w:r>
       <w:r>
+        <w:rPr>
+          <w:sz w:val="22"/>
+          <w:szCs w:val="22"/>
+        </w:rPr>
         <w:t xml:space="preserve">Como parte del crecimiento necesita mejorar su organización del tiempo y comenzar a formalizar sus procedimientos para poder </w:t>
       </w:r>
       <w:r>
+        <w:rPr>
+          <w:sz w:val="22"/>
+          <w:szCs w:val="22"/>
+        </w:rPr>
         <w:t>refinarlos</w:t>
       </w:r>
       <w:r>
+        <w:rPr>
+          <w:sz w:val="22"/>
+          <w:szCs w:val="22"/>
+        </w:rPr>
         <w:t xml:space="preserve">. </w:t>
       </w:r>
       <w:r>
+        <w:rPr>
+          <w:sz w:val="22"/>
+          <w:szCs w:val="22"/>
+        </w:rPr>
         <w:t>Nuestra tarea comenzará definiendo junto con el cliente la planificación de su proceso de fabricación y como impactará esto en sus compras.</w:t>
       </w:r>
       <w:r>
+        <w:rPr>
+          <w:sz w:val="22"/>
+          <w:szCs w:val="22"/>
+        </w:rPr>
         <w:t xml:space="preserve"> Posteriormente basándonos en los nuevos procesos de negocio modelaremos y construiremos la herramienta que lo asista.</w:t>
       </w:r>
     </w:p>
@@ -298,11 +463,15 @@
       <w:pPr>
         <w:spacing w:before="240" w:line="259" w:lineRule="auto"/>
         <w:ind w:left="-5"/>
+        <w:rPr>
+          <w:sz w:val="22"/>
+          <w:szCs w:val="22"/>
+        </w:rPr>
       </w:pPr>
       <w:r>
         <w:rPr>
           <w:color w:val="2E74B5"/>
-          <w:sz w:val="26"/>
+          <w:szCs w:val="22"/>
         </w:rPr>
         <w:t xml:space="preserve">Motivación: </w:t>
       </w:r>
@@ -310,70 +479,158 @@
     <w:p>
       <w:pPr>
         <w:ind w:left="-5"/>
-      </w:pPr>
-      <w:r>
+        <w:rPr>
+          <w:sz w:val="22"/>
+          <w:szCs w:val="22"/>
+        </w:rPr>
+      </w:pPr>
+      <w:r>
+        <w:rPr>
+          <w:sz w:val="22"/>
+          <w:szCs w:val="22"/>
+        </w:rPr>
         <w:t xml:space="preserve">El objetivo general es evitar los </w:t>
       </w:r>
       <w:r>
+        <w:rPr>
+          <w:sz w:val="22"/>
+          <w:szCs w:val="22"/>
+        </w:rPr>
         <w:t>inconvenientes</w:t>
       </w:r>
       <w:r>
+        <w:rPr>
+          <w:sz w:val="22"/>
+          <w:szCs w:val="22"/>
+        </w:rPr>
         <w:t xml:space="preserve"> que s</w:t>
       </w:r>
       <w:r>
+        <w:rPr>
+          <w:sz w:val="22"/>
+          <w:szCs w:val="22"/>
+        </w:rPr>
         <w:t>e d</w:t>
       </w:r>
       <w:r>
+        <w:rPr>
+          <w:sz w:val="22"/>
+          <w:szCs w:val="22"/>
+        </w:rPr>
         <w:t xml:space="preserve">an al momento de fabricar las velas </w:t>
       </w:r>
       <w:r>
+        <w:rPr>
+          <w:sz w:val="22"/>
+          <w:szCs w:val="22"/>
+        </w:rPr>
         <w:t>o</w:t>
       </w:r>
       <w:r>
+        <w:rPr>
+          <w:sz w:val="22"/>
+          <w:szCs w:val="22"/>
+        </w:rPr>
         <w:t xml:space="preserve"> los demás productos que elabora </w:t>
       </w:r>
       <w:proofErr w:type="spellStart"/>
       <w:r>
+        <w:rPr>
+          <w:sz w:val="22"/>
+          <w:szCs w:val="22"/>
+        </w:rPr>
         <w:t>Velusel</w:t>
       </w:r>
       <w:proofErr w:type="spellEnd"/>
       <w:r>
+        <w:rPr>
+          <w:sz w:val="22"/>
+          <w:szCs w:val="22"/>
+        </w:rPr>
         <w:t xml:space="preserve"> y que se podrían evitar</w:t>
       </w:r>
       <w:r>
+        <w:rPr>
+          <w:sz w:val="22"/>
+          <w:szCs w:val="22"/>
+        </w:rPr>
         <w:t xml:space="preserve">. Para </w:t>
       </w:r>
       <w:r>
+        <w:rPr>
+          <w:sz w:val="22"/>
+          <w:szCs w:val="22"/>
+        </w:rPr>
         <w:t xml:space="preserve">afrontar este desafío </w:t>
       </w:r>
       <w:r>
+        <w:rPr>
+          <w:sz w:val="22"/>
+          <w:szCs w:val="22"/>
+        </w:rPr>
         <w:t>es conveniente</w:t>
       </w:r>
       <w:r>
+        <w:rPr>
+          <w:sz w:val="22"/>
+          <w:szCs w:val="22"/>
+        </w:rPr>
         <w:t xml:space="preserve"> que la fabricación sea una actividad planeada con anticipación para </w:t>
       </w:r>
       <w:r>
+        <w:rPr>
+          <w:sz w:val="22"/>
+          <w:szCs w:val="22"/>
+        </w:rPr>
         <w:t>que al momento</w:t>
       </w:r>
       <w:r>
+        <w:rPr>
+          <w:sz w:val="22"/>
+          <w:szCs w:val="22"/>
+        </w:rPr>
         <w:t xml:space="preserve"> de comenzarla </w:t>
       </w:r>
       <w:r>
+        <w:rPr>
+          <w:sz w:val="22"/>
+          <w:szCs w:val="22"/>
+        </w:rPr>
         <w:t>el cliente pueda estar tranquilo de que el procedimiento se podrá completar.</w:t>
       </w:r>
       <w:r>
+        <w:rPr>
+          <w:sz w:val="22"/>
+          <w:szCs w:val="22"/>
+        </w:rPr>
         <w:t xml:space="preserve"> Para poder dar esta seguridad a</w:t>
       </w:r>
       <w:r>
+        <w:rPr>
+          <w:sz w:val="22"/>
+          <w:szCs w:val="22"/>
+        </w:rPr>
         <w:t xml:space="preserve"> </w:t>
       </w:r>
       <w:r>
+        <w:rPr>
+          <w:sz w:val="22"/>
+          <w:szCs w:val="22"/>
+        </w:rPr>
         <w:t>l</w:t>
       </w:r>
       <w:r>
+        <w:rPr>
+          <w:sz w:val="22"/>
+          <w:szCs w:val="22"/>
+        </w:rPr>
         <w:t>a</w:t>
       </w:r>
       <w:r>
+        <w:rPr>
+          <w:sz w:val="22"/>
+          <w:szCs w:val="22"/>
+        </w:rPr>
         <w:t xml:space="preserve"> cliente el mismo tiene que conocer y registrar su inventario de insumos esto permitirá organizar mejor las compras de los mismos. </w:t>
       </w:r>
     </w:p>
@@ -382,13 +639,13 @@
         <w:spacing w:before="240"/>
         <w:rPr>
           <w:color w:val="2E74B5"/>
-          <w:sz w:val="26"/>
+          <w:szCs w:val="22"/>
         </w:rPr>
       </w:pPr>
       <w:r>
         <w:rPr>
           <w:color w:val="2E74B5"/>
-          <w:sz w:val="26"/>
+          <w:szCs w:val="22"/>
         </w:rPr>
         <w:t>Descripción funcional y alcance:</w:t>
       </w:r>
@@ -397,22 +654,46 @@
       <w:pPr>
         <w:spacing w:line="259" w:lineRule="auto"/>
         <w:ind w:left="-5"/>
-      </w:pPr>
-      <w:r>
+        <w:rPr>
+          <w:sz w:val="22"/>
+          <w:szCs w:val="22"/>
+        </w:rPr>
+      </w:pPr>
+      <w:r>
+        <w:rPr>
+          <w:sz w:val="22"/>
+          <w:szCs w:val="22"/>
+        </w:rPr>
         <w:t xml:space="preserve">Para poder satisfacer los objetivos descriptos en el párrafo anterior el sistema incorporará diversas funcionalidades. Permitirá gestionar el catalogo de productos que fabrica </w:t>
       </w:r>
       <w:proofErr w:type="spellStart"/>
       <w:r>
+        <w:rPr>
+          <w:sz w:val="22"/>
+          <w:szCs w:val="22"/>
+        </w:rPr>
         <w:t>Velusel</w:t>
       </w:r>
       <w:proofErr w:type="spellEnd"/>
       <w:r>
+        <w:rPr>
+          <w:sz w:val="22"/>
+          <w:szCs w:val="22"/>
+        </w:rPr>
         <w:t>. Para poder comprender como se fabrica será necesario registrar la receta para elaborar cada producto ya que en ellas se registra los insumos y las etapas en que se fabrica (Algunos productos necesitan un tiempo de reposo luego de fabricados para poder venderlos)</w:t>
       </w:r>
       <w:r>
+        <w:rPr>
+          <w:sz w:val="22"/>
+          <w:szCs w:val="22"/>
+        </w:rPr>
         <w:t>.</w:t>
       </w:r>
       <w:r>
+        <w:rPr>
+          <w:sz w:val="22"/>
+          <w:szCs w:val="22"/>
+        </w:rPr>
         <w:t xml:space="preserve"> </w:t>
       </w:r>
     </w:p>
@@ -420,14 +701,30 @@
       <w:pPr>
         <w:spacing w:line="259" w:lineRule="auto"/>
         <w:ind w:left="-5"/>
-      </w:pPr>
-      <w:r>
+        <w:rPr>
+          <w:sz w:val="22"/>
+          <w:szCs w:val="22"/>
+        </w:rPr>
+      </w:pPr>
+      <w:r>
+        <w:rPr>
+          <w:sz w:val="22"/>
+          <w:szCs w:val="22"/>
+        </w:rPr>
         <w:t>Se pide también que el sistema ayude a planificar las compras, t</w:t>
       </w:r>
       <w:r>
+        <w:rPr>
+          <w:sz w:val="22"/>
+          <w:szCs w:val="22"/>
+        </w:rPr>
         <w:t>ambién es importante registrar el movimientos de materiales, tanto al momento de la recepción de las compras, como</w:t>
       </w:r>
       <w:r>
+        <w:rPr>
+          <w:sz w:val="22"/>
+          <w:szCs w:val="22"/>
+        </w:rPr>
         <w:t xml:space="preserve"> luego en su transformación.</w:t>
       </w:r>
     </w:p>
@@ -435,34 +732,72 @@
       <w:pPr>
         <w:spacing w:line="259" w:lineRule="auto"/>
         <w:ind w:left="-5"/>
-      </w:pPr>
-      <w:r>
+        <w:rPr>
+          <w:sz w:val="22"/>
+          <w:szCs w:val="22"/>
+        </w:rPr>
+      </w:pPr>
+      <w:r>
+        <w:rPr>
+          <w:sz w:val="22"/>
+          <w:szCs w:val="22"/>
+        </w:rPr>
         <w:t xml:space="preserve">En esta etapa el sistema concluye su trabajo cuando se obtienen los productos terminados y listos para la venta. En una segunda etapa, a definir si será parte del trabajo de este año o no, se implementará la integración con algún sistema de venta o tienda online como por ejemplo </w:t>
       </w:r>
       <w:proofErr w:type="spellStart"/>
       <w:r>
+        <w:rPr>
+          <w:sz w:val="22"/>
+          <w:szCs w:val="22"/>
+        </w:rPr>
         <w:t>TiendaNube</w:t>
       </w:r>
       <w:proofErr w:type="spellEnd"/>
       <w:r>
+        <w:rPr>
+          <w:sz w:val="22"/>
+          <w:szCs w:val="22"/>
+        </w:rPr>
         <w:t xml:space="preserve">, </w:t>
       </w:r>
       <w:proofErr w:type="spellStart"/>
       <w:r>
+        <w:rPr>
+          <w:sz w:val="22"/>
+          <w:szCs w:val="22"/>
+        </w:rPr>
         <w:t>Shopify</w:t>
       </w:r>
       <w:proofErr w:type="spellEnd"/>
       <w:r>
+        <w:rPr>
+          <w:sz w:val="22"/>
+          <w:szCs w:val="22"/>
+        </w:rPr>
         <w:t xml:space="preserve"> o </w:t>
       </w:r>
       <w:proofErr w:type="spellStart"/>
       <w:r>
+        <w:rPr>
+          <w:sz w:val="22"/>
+          <w:szCs w:val="22"/>
+        </w:rPr>
         <w:t>MercadoShops</w:t>
       </w:r>
       <w:proofErr w:type="spellEnd"/>
     </w:p>
     <w:p>
-      <w:r>
+      <w:pPr>
+        <w:rPr>
+          <w:sz w:val="22"/>
+          <w:szCs w:val="22"/>
+        </w:rPr>
+      </w:pPr>
+      <w:r>
+        <w:rPr>
+          <w:sz w:val="22"/>
+          <w:szCs w:val="22"/>
+        </w:rPr>
         <w:t>No es el objetivo de este proyecto registrar los costos de los materiales ni tampoco calcular los de los productos terminados.</w:t>
       </w:r>
     </w:p>
@@ -470,11 +805,15 @@
       <w:pPr>
         <w:spacing w:before="240" w:line="259" w:lineRule="auto"/>
         <w:ind w:left="-5"/>
+        <w:rPr>
+          <w:sz w:val="22"/>
+          <w:szCs w:val="22"/>
+        </w:rPr>
       </w:pPr>
       <w:r>
         <w:rPr>
           <w:color w:val="2E74B5"/>
-          <w:sz w:val="26"/>
+          <w:szCs w:val="22"/>
         </w:rPr>
         <w:t xml:space="preserve">Procesos de negocio involucrados: </w:t>
       </w:r>
@@ -482,55 +821,131 @@
     <w:p>
       <w:pPr>
         <w:ind w:left="-5"/>
-      </w:pPr>
-      <w:r>
-        <w:lastRenderedPageBreak/>
+        <w:rPr>
+          <w:sz w:val="22"/>
+          <w:szCs w:val="22"/>
+        </w:rPr>
+      </w:pPr>
+      <w:r>
+        <w:rPr>
+          <w:sz w:val="22"/>
+          <w:szCs w:val="22"/>
+        </w:rPr>
         <w:t xml:space="preserve">El principal proceso de negocio involucrado es la </w:t>
       </w:r>
       <w:r>
         <w:rPr>
           <w:b/>
           <w:bCs/>
+          <w:sz w:val="22"/>
+          <w:szCs w:val="22"/>
         </w:rPr>
         <w:t>Fabricación</w:t>
       </w:r>
       <w:r>
+        <w:rPr>
+          <w:sz w:val="22"/>
+          <w:szCs w:val="22"/>
+        </w:rPr>
         <w:t xml:space="preserve"> tanto la planificación del mismo como registrar sus avances. Este proceso inicia cuando el encargado proyecta comenzar a elaborar en una fecha sugerida cierta cantidad de cada producto que se quiere poner en venta. Este plan se confirmará cuando se cuente con todos los elementos adecuados, hasta entonces será un prospecto y será tarea de compras asegurar</w:t>
       </w:r>
       <w:r>
+        <w:rPr>
+          <w:sz w:val="22"/>
+          <w:szCs w:val="22"/>
+        </w:rPr>
         <w:t xml:space="preserve"> la disponibilidad de los mismos para poder confirmar dicho plan. En caso contrario se podrá optar por reprogramar la fecha o dividir</w:t>
       </w:r>
       <w:r>
-        <w:t>lo en dos partes una con lo que ya se dispone de materiales y lo restante se puede trasladar a un plan nuevo o a otro plan ya existente.</w:t>
+        <w:rPr>
+          <w:sz w:val="22"/>
+          <w:szCs w:val="22"/>
+        </w:rPr>
+        <w:t xml:space="preserve">lo en dos partes una con lo que ya se dispone de materiales y lo restante se puede trasladar a un </w:t>
+      </w:r>
+      <w:r>
+        <w:rPr>
+          <w:sz w:val="22"/>
+          <w:szCs w:val="22"/>
+        </w:rPr>
+        <w:lastRenderedPageBreak/>
+        <w:t>plan nuevo o a otro plan ya existente.</w:t>
+      </w:r>
+      <w:r>
+        <w:rPr>
+          <w:sz w:val="22"/>
+          <w:szCs w:val="22"/>
+        </w:rPr>
+        <w:t xml:space="preserve"> Para comenzar una fabricación es requerido que se cuente con todos los insumos necesarios.</w:t>
       </w:r>
     </w:p>
     <w:p>
       <w:pPr>
         <w:ind w:left="-5"/>
-      </w:pPr>
-      <w:r>
+        <w:rPr>
+          <w:sz w:val="22"/>
+          <w:szCs w:val="22"/>
+        </w:rPr>
+      </w:pPr>
+      <w:r>
+        <w:rPr>
+          <w:sz w:val="22"/>
+          <w:szCs w:val="22"/>
+        </w:rPr>
         <w:t xml:space="preserve">El proceso de </w:t>
       </w:r>
       <w:r>
         <w:rPr>
           <w:b/>
           <w:bCs/>
+          <w:sz w:val="22"/>
+          <w:szCs w:val="22"/>
         </w:rPr>
         <w:t>Compras</w:t>
       </w:r>
       <w:r>
-        <w:t xml:space="preserve"> se guiará por los objetivos y fechas propuestos por los planes de fabricación.</w:t>
+        <w:rPr>
+          <w:sz w:val="22"/>
+          <w:szCs w:val="22"/>
+        </w:rPr>
+        <w:t xml:space="preserve"> se guiará por los objetivos y fechas propuestos por los planes de </w:t>
+      </w:r>
+      <w:r>
+        <w:rPr>
+          <w:caps/>
+          <w:sz w:val="22"/>
+          <w:szCs w:val="22"/>
+        </w:rPr>
+        <w:t>fabricación</w:t>
+      </w:r>
+      <w:r>
+        <w:rPr>
+          <w:sz w:val="22"/>
+          <w:szCs w:val="22"/>
+        </w:rPr>
+        <w:t>.</w:t>
+      </w:r>
+      <w:r>
+        <w:rPr>
+          <w:sz w:val="22"/>
+          <w:szCs w:val="22"/>
+        </w:rPr>
+        <w:t xml:space="preserve"> Iniciará con una lista de materiales solicitados, luego si se ha efectuado la compra pero no se han recibido pasaran a estar Comprado y luego cuando lleguen pasaran a Recibido y podrán ser usados en la fabricación.</w:t>
       </w:r>
     </w:p>
     <w:p>
       <w:pPr>
         <w:spacing w:before="240" w:line="259" w:lineRule="auto"/>
         <w:ind w:left="-5"/>
+        <w:rPr>
+          <w:sz w:val="22"/>
+          <w:szCs w:val="22"/>
+        </w:rPr>
       </w:pPr>
       <w:r>
         <w:rPr>
           <w:color w:val="2E74B5"/>
-          <w:sz w:val="26"/>
+          <w:szCs w:val="22"/>
         </w:rPr>
         <w:t xml:space="preserve">Información </w:t>
       </w:r>
@@ -538,53 +953,29 @@
     <w:p>
       <w:pPr>
         <w:spacing w:line="259" w:lineRule="auto"/>
-      </w:pPr>
-    </w:p>
-    <w:p>
-      <w:pPr>
-        <w:spacing w:line="259" w:lineRule="auto"/>
-      </w:pPr>
-      <w:r>
-        <w:t>La informa</w:t>
-      </w:r>
-    </w:p>
-    <w:p>
-      <w:pPr>
-        <w:spacing w:line="259" w:lineRule="auto"/>
-      </w:pPr>
-      <w:r>
-        <w:t>El principal valor agregado es general información certera y adecuada para que el fabricante reciba los materiales adecuados para poder realizar la producción que se le encargue sin contratiempos.</w:t>
-      </w:r>
-    </w:p>
-    <w:p>
-      <w:pPr>
-        <w:spacing w:line="259" w:lineRule="auto"/>
-      </w:pPr>
-      <w:r>
-        <w:t xml:space="preserve">Además </w:t>
-      </w:r>
-      <w:r>
-        <w:t>se sabrá cuales son las compras correctas que se deben realizar para poder realizar las tareas de fabricación mencionadas anteriormente.</w:t>
-      </w:r>
-    </w:p>
-    <w:p/>
-    <w:p/>
-    <w:p/>
-    <w:p>
-      <w:r>
-        <w:t>¡”#$%&amp;/()=)(/&amp;%$#”</w:t>
-      </w:r>
-    </w:p>
-    <w:p>
-      <w:pPr>
-        <w:spacing w:line="259" w:lineRule="auto"/>
-        <w:ind w:left="-5"/>
-      </w:pPr>
-      <w:r>
-        <w:t>Cuando se genere una orden de fabricación el encargado definirá los productos resultantes que se quieren obtener y el sistema deberá calcular los totales de los materiales necesario. También deberá evaluar si se dispone de los mismos cuando el encargado intente confirmar dicha orden y enviarla a producción. Posteriormente cuando el fabricante notifique que su producción ya está lista para ser entregada se verificará la cantidad y calidad de los productos; y se generará un reporte para evaluar su trabajo.</w:t>
-      </w:r>
-    </w:p>
-    <w:p/>
+        <w:rPr>
+          <w:sz w:val="22"/>
+          <w:szCs w:val="22"/>
+          <w:lang w:val="es-ES"/>
+        </w:rPr>
+      </w:pPr>
+      <w:r>
+        <w:rPr>
+          <w:sz w:val="22"/>
+          <w:szCs w:val="22"/>
+          <w:lang w:val="es-ES"/>
+        </w:rPr>
+        <w:t xml:space="preserve">En este sistema se </w:t>
+      </w:r>
+      <w:r>
+        <w:rPr>
+          <w:sz w:val="22"/>
+          <w:szCs w:val="22"/>
+          <w:lang w:val="es-ES"/>
+        </w:rPr>
+        <w:t xml:space="preserve">mejorará las compras para que provean los insumos en el momento adecuado. Tendrá un control de los insumos que hay en el deposito, además de asistir en el proceso de elaboración en las cantidades y proporciones para lograr una calidad uniforme en todos los productos. </w:t>
+      </w:r>
+    </w:p>
     <w:sectPr>
       <w:headerReference w:type="even" r:id="rId9"/>
       <w:headerReference w:type="default" r:id="rId10"/>
@@ -1437,7 +1828,7 @@
     <w:lsdException w:name="Closing" w:semiHidden="1" w:unhideWhenUsed="1"/>
     <w:lsdException w:name="Signature" w:semiHidden="1" w:unhideWhenUsed="1"/>
     <w:lsdException w:name="Default Paragraph Font" w:semiHidden="1" w:uiPriority="1" w:unhideWhenUsed="1"/>
-    <w:lsdException w:name="Body Text" w:semiHidden="1" w:unhideWhenUsed="1"/>
+    <w:lsdException w:name="Body Text" w:semiHidden="1" w:uiPriority="1" w:unhideWhenUsed="1" w:qFormat="1"/>
     <w:lsdException w:name="Body Text Indent" w:semiHidden="1" w:unhideWhenUsed="1"/>
     <w:lsdException w:name="List Continue" w:semiHidden="1" w:unhideWhenUsed="1"/>
     <w:lsdException w:name="List Continue 2" w:semiHidden="1" w:unhideWhenUsed="1"/>
@@ -1840,6 +2231,38 @@
       <w:contextualSpacing/>
     </w:pPr>
   </w:style>
+  <w:style w:type="paragraph" w:styleId="Textoindependiente">
+    <w:name w:val="Body Text"/>
+    <w:basedOn w:val="Normal"/>
+    <w:link w:val="TextoindependienteCar"/>
+    <w:uiPriority w:val="1"/>
+    <w:qFormat/>
+    <w:rsid w:val="00D2605A"/>
+    <w:pPr>
+      <w:widowControl w:val="0"/>
+      <w:autoSpaceDE w:val="0"/>
+      <w:autoSpaceDN w:val="0"/>
+    </w:pPr>
+    <w:rPr>
+      <w:rFonts w:ascii="Carlito" w:eastAsia="Carlito" w:hAnsi="Carlito" w:cs="Carlito"/>
+      <w:sz w:val="22"/>
+      <w:szCs w:val="22"/>
+      <w:lang w:val="es-ES"/>
+    </w:rPr>
+  </w:style>
+  <w:style w:type="character" w:customStyle="1" w:styleId="TextoindependienteCar">
+    <w:name w:val="Texto independiente Car"/>
+    <w:basedOn w:val="Fuentedeprrafopredeter"/>
+    <w:link w:val="Textoindependiente"/>
+    <w:uiPriority w:val="1"/>
+    <w:rsid w:val="00D2605A"/>
+    <w:rPr>
+      <w:rFonts w:ascii="Carlito" w:eastAsia="Carlito" w:hAnsi="Carlito" w:cs="Carlito"/>
+      <w:sz w:val="22"/>
+      <w:szCs w:val="22"/>
+      <w:lang w:val="es-ES"/>
+    </w:rPr>
+  </w:style>
 </w:styles>
 </file>
 

</xml_diff>

<commit_message>
El resumen estaba incompleto
</commit_message>
<xml_diff>
--- a/Propuesta Inicial.docx
+++ b/Propuesta Inicial.docx
@@ -167,7 +167,15 @@
           <w:sz w:val="22"/>
           <w:szCs w:val="22"/>
         </w:rPr>
-        <w:t>Apellido y Nombre: Saavedra Lucas Emanuel</w:t>
+        <w:t>Apellido y Nombre: Lucas Emanuel</w:t>
+      </w:r>
+      <w:r>
+        <w:rPr>
+          <w:b/>
+          <w:sz w:val="22"/>
+          <w:szCs w:val="22"/>
+        </w:rPr>
+        <w:t xml:space="preserve"> Saavedra</w:t>
       </w:r>
     </w:p>
     <w:p>
@@ -215,6 +223,24 @@
         <w:t>Weingand</w:t>
       </w:r>
       <w:proofErr w:type="spellEnd"/>
+      <w:r>
+        <w:rPr>
+          <w:b/>
+          <w:sz w:val="22"/>
+          <w:szCs w:val="22"/>
+        </w:rPr>
+        <w:t xml:space="preserve">, Brian </w:t>
+      </w:r>
+      <w:proofErr w:type="spellStart"/>
+      <w:r>
+        <w:rPr>
+          <w:b/>
+          <w:sz w:val="22"/>
+          <w:szCs w:val="22"/>
+        </w:rPr>
+        <w:t>Gomez</w:t>
+      </w:r>
+      <w:proofErr w:type="spellEnd"/>
     </w:p>
     <w:p>
       <w:pPr>
@@ -249,7 +275,23 @@
           <w:sz w:val="22"/>
           <w:szCs w:val="22"/>
         </w:rPr>
-        <w:t>Fecha:  de abril de 2021</w:t>
+        <w:t xml:space="preserve">Fecha:  </w:t>
+      </w:r>
+      <w:r>
+        <w:rPr>
+          <w:b/>
+          <w:sz w:val="22"/>
+          <w:szCs w:val="22"/>
+        </w:rPr>
+        <w:t xml:space="preserve">19 </w:t>
+      </w:r>
+      <w:r>
+        <w:rPr>
+          <w:b/>
+          <w:sz w:val="22"/>
+          <w:szCs w:val="22"/>
+        </w:rPr>
+        <w:t>de abril de 2021</w:t>
       </w:r>
     </w:p>
     <w:p>
@@ -711,21 +753,7 @@
           <w:sz w:val="22"/>
           <w:szCs w:val="22"/>
         </w:rPr>
-        <w:t>Se pide también que el sistema ayude a planificar las compras, t</w:t>
-      </w:r>
-      <w:r>
-        <w:rPr>
-          <w:sz w:val="22"/>
-          <w:szCs w:val="22"/>
-        </w:rPr>
-        <w:t>ambién es importante registrar el movimientos de materiales, tanto al momento de la recepción de las compras, como</w:t>
-      </w:r>
-      <w:r>
-        <w:rPr>
-          <w:sz w:val="22"/>
-          <w:szCs w:val="22"/>
-        </w:rPr>
-        <w:t xml:space="preserve"> luego en su transformación.</w:t>
+        <w:t>Se pide también que el sistema ayude a planificar las compras, también es importante registrar el movimientos de materiales, tanto al momento de la recepción de las compras, como luego en su transformación.</w:t>
       </w:r>
     </w:p>
     <w:p>

</xml_diff>

<commit_message>
Requerimientos funcionales y Diagrama de dominio
</commit_message>
<xml_diff>
--- a/Propuesta Inicial.docx
+++ b/Propuesta Inicial.docx
@@ -863,23 +863,21 @@
           <w:sz w:val="22"/>
           <w:szCs w:val="22"/>
         </w:rPr>
-        <w:t xml:space="preserve">La encargada registrará las compras que realiza, el costo de los materiales y la </w:t>
-      </w:r>
-      <w:proofErr w:type="spellStart"/>
-      <w:r>
-        <w:rPr>
-          <w:sz w:val="22"/>
-          <w:szCs w:val="22"/>
-        </w:rPr>
-        <w:t>receción</w:t>
-      </w:r>
-      <w:proofErr w:type="spellEnd"/>
-      <w:r>
-        <w:rPr>
-          <w:sz w:val="22"/>
-          <w:szCs w:val="22"/>
-        </w:rPr>
-        <w:t xml:space="preserve"> de los mismos</w:t>
+        <w:t>La encargada registrará las compras que realiza, el costo de los materiales y la rece</w:t>
+      </w:r>
+      <w:r>
+        <w:rPr>
+          <w:sz w:val="22"/>
+          <w:szCs w:val="22"/>
+        </w:rPr>
+        <w:t>p</w:t>
+      </w:r>
+      <w:r>
+        <w:rPr>
+          <w:sz w:val="22"/>
+          <w:szCs w:val="22"/>
+        </w:rPr>
+        <w:t>ción de los mismos</w:t>
       </w:r>
     </w:p>
     <w:p>

</xml_diff>